<commit_message>
se agrego la tarea practica#5
</commit_message>
<xml_diff>
--- a/capitulos/Tarea práctica #5 Fundamento de Git_Desafio#2.docx
+++ b/capitulos/Tarea práctica #5 Fundamento de Git_Desafio#2.docx
@@ -1,6 +1,6 @@
 
 <file path=word/document.xml><?xml version="1.0" encoding="utf-8"?>
-<w:document xmlns:wpc="http://schemas.microsoft.com/office/word/2010/wordprocessingCanvas" xmlns:cx="http://schemas.microsoft.com/office/drawing/2014/chartex" xmlns:mc="http://schemas.openxmlformats.org/markup-compatibility/2006" xmlns:o="urn:schemas-microsoft-com:office:office" xmlns:r="http://schemas.openxmlformats.org/officeDocument/2006/relationships" xmlns:m="http://schemas.openxmlformats.org/officeDocument/2006/math" xmlns:v="urn:schemas-microsoft-com:vml" xmlns:wp14="http://schemas.microsoft.com/office/word/2010/wordprocessingDrawing" xmlns:wp="http://schemas.openxmlformats.org/drawingml/2006/wordprocessingDrawing" xmlns:w10="urn:schemas-microsoft-com:office:word" xmlns:w="http://schemas.openxmlformats.org/wordprocessingml/2006/main" xmlns:w14="http://schemas.microsoft.com/office/word/2010/wordml" xmlns:w15="http://schemas.microsoft.com/office/word/2012/wordml" xmlns:w16se="http://schemas.microsoft.com/office/word/2015/wordml/symex" xmlns:wpg="http://schemas.microsoft.com/office/word/2010/wordprocessingGroup" xmlns:wpi="http://schemas.microsoft.com/office/word/2010/wordprocessingInk" xmlns:wne="http://schemas.microsoft.com/office/word/2006/wordml" xmlns:wps="http://schemas.microsoft.com/office/word/2010/wordprocessingShape" mc:Ignorable="w14 w15 w16se wp14">
+<w:document xmlns:wpc="http://schemas.microsoft.com/office/word/2010/wordprocessingCanvas" xmlns:mc="http://schemas.openxmlformats.org/markup-compatibility/2006" xmlns:o="urn:schemas-microsoft-com:office:office" xmlns:r="http://schemas.openxmlformats.org/officeDocument/2006/relationships" xmlns:m="http://schemas.openxmlformats.org/officeDocument/2006/math" xmlns:v="urn:schemas-microsoft-com:vml" xmlns:wp14="http://schemas.microsoft.com/office/word/2010/wordprocessingDrawing" xmlns:wp="http://schemas.openxmlformats.org/drawingml/2006/wordprocessingDrawing" xmlns:w10="urn:schemas-microsoft-com:office:word" xmlns:w="http://schemas.openxmlformats.org/wordprocessingml/2006/main" xmlns:w14="http://schemas.microsoft.com/office/word/2010/wordml" xmlns:w15="http://schemas.microsoft.com/office/word/2012/wordml" xmlns:wpg="http://schemas.microsoft.com/office/word/2010/wordprocessingGroup" xmlns:wpi="http://schemas.microsoft.com/office/word/2010/wordprocessingInk" xmlns:wne="http://schemas.microsoft.com/office/word/2006/wordml" xmlns:wps="http://schemas.microsoft.com/office/word/2010/wordprocessingShape" mc:Ignorable="w14 w15 wp14">
   <w:body>
     <w:p>
       <w:pPr>
@@ -29,6 +29,8 @@
         </w:rPr>
         <w:t>Participantes:</w:t>
       </w:r>
+      <w:bookmarkStart w:id="0" w:name="_GoBack"/>
+      <w:bookmarkEnd w:id="0"/>
     </w:p>
     <w:p>
       <w:pPr>
@@ -417,6 +419,18 @@
           <w:t>yusneidypolanco4@mail.com</w:t>
         </w:r>
       </w:hyperlink>
+      <w:r>
+        <w:rPr>
+          <w:rFonts w:ascii="Segoe UI" w:eastAsia="Nunito" w:hAnsi="Segoe UI" w:cs="Segoe UI"/>
+          <w:b/>
+          <w:color w:val="1155CC"/>
+          <w:sz w:val="18"/>
+          <w:szCs w:val="18"/>
+          <w:u w:val="single"/>
+          <w:lang w:val="es-ES"/>
+        </w:rPr>
+        <w:t xml:space="preserve">       </w:t>
+      </w:r>
     </w:p>
     <w:p>
       <w:pPr>
@@ -595,6 +609,7 @@
           <w:color w:val="292B2C"/>
           <w:sz w:val="18"/>
           <w:szCs w:val="18"/>
+          <w:lang w:val="es-CO" w:eastAsia="es-CO"/>
         </w:rPr>
         <w:drawing>
           <wp:inline distT="0" distB="0" distL="0" distR="0">
@@ -721,6 +736,7 @@
           <w:color w:val="292B2C"/>
           <w:sz w:val="18"/>
           <w:szCs w:val="18"/>
+          <w:lang w:val="es-CO" w:eastAsia="es-CO"/>
         </w:rPr>
         <w:drawing>
           <wp:inline distT="0" distB="0" distL="0" distR="0">
@@ -920,6 +936,7 @@
           <w:noProof/>
           <w:sz w:val="18"/>
           <w:szCs w:val="18"/>
+          <w:lang w:val="es-CO" w:eastAsia="es-CO"/>
         </w:rPr>
         <w:drawing>
           <wp:inline distT="0" distB="0" distL="0" distR="0">
@@ -1057,6 +1074,7 @@
           <w:color w:val="292B2C"/>
           <w:sz w:val="18"/>
           <w:szCs w:val="18"/>
+          <w:lang w:val="es-CO" w:eastAsia="es-CO"/>
         </w:rPr>
         <w:drawing>
           <wp:inline distT="0" distB="0" distL="0" distR="0">
@@ -1193,6 +1211,7 @@
           <w:color w:val="292B2C"/>
           <w:sz w:val="18"/>
           <w:szCs w:val="18"/>
+          <w:lang w:val="es-CO" w:eastAsia="es-CO"/>
         </w:rPr>
         <w:drawing>
           <wp:inline distT="0" distB="0" distL="0" distR="0">
@@ -1447,6 +1466,7 @@
           <w:color w:val="292B2C"/>
           <w:sz w:val="18"/>
           <w:szCs w:val="18"/>
+          <w:lang w:val="es-CO" w:eastAsia="es-CO"/>
         </w:rPr>
         <w:lastRenderedPageBreak/>
         <w:drawing>
@@ -1497,7 +1517,7 @@
           <w:szCs w:val="18"/>
         </w:rPr>
         <w:pict>
-          <v:rect id="_x0000_i1030" style="width:0;height:0" o:hrstd="t" o:hrnoshade="t" o:hr="t" fillcolor="#292b2c" stroked="f"/>
+          <v:rect id="_x0000_i1025" style="width:0;height:0" o:hrstd="t" o:hrnoshade="t" o:hr="t" fillcolor="#292b2c" stroked="f"/>
         </w:pict>
       </w:r>
     </w:p>
@@ -1605,6 +1625,7 @@
           <w:color w:val="292B2C"/>
           <w:sz w:val="18"/>
           <w:szCs w:val="18"/>
+          <w:lang w:val="es-CO" w:eastAsia="es-CO"/>
         </w:rPr>
         <w:drawing>
           <wp:inline distT="0" distB="0" distL="0" distR="0">
@@ -1763,6 +1784,7 @@
           <w:color w:val="292B2C"/>
           <w:sz w:val="18"/>
           <w:szCs w:val="18"/>
+          <w:lang w:val="es-CO" w:eastAsia="es-CO"/>
         </w:rPr>
         <w:drawing>
           <wp:inline distT="0" distB="0" distL="0" distR="0">
@@ -1835,7 +1857,7 @@
           <w:szCs w:val="18"/>
         </w:rPr>
         <w:pict>
-          <v:rect id="_x0000_i1032" style="width:0;height:0" o:hrstd="t" o:hrnoshade="t" o:hr="t" fillcolor="#292b2c" stroked="f"/>
+          <v:rect id="_x0000_i1026" style="width:0;height:0" o:hrstd="t" o:hrnoshade="t" o:hr="t" fillcolor="#292b2c" stroked="f"/>
         </w:pict>
       </w:r>
     </w:p>
@@ -1888,18 +1910,7 @@
           <w:szCs w:val="18"/>
           <w:lang w:val="es-ES"/>
         </w:rPr>
-        <w:t xml:space="preserve">Vamos a crear ahora el </w:t>
-      </w:r>
-      <w:proofErr w:type="gramStart"/>
-      <w:r>
-        <w:rPr>
-          <w:rFonts w:ascii="Segoe UI" w:hAnsi="Segoe UI" w:cs="Segoe UI"/>
-          <w:color w:val="292B2C"/>
-          <w:sz w:val="18"/>
-          <w:szCs w:val="18"/>
-          <w:lang w:val="es-ES"/>
-        </w:rPr>
-        <w:t>archivo </w:t>
+        <w:t>Vamos a crear ahora el archivo </w:t>
       </w:r>
       <w:r>
         <w:rPr>
@@ -1927,7 +1938,6 @@
         <w:t>gitignore</w:t>
       </w:r>
       <w:proofErr w:type="spellEnd"/>
-      <w:proofErr w:type="gramEnd"/>
     </w:p>
     <w:p>
       <w:pPr>
@@ -1985,6 +1995,7 @@
           <w:color w:val="292B2C"/>
           <w:sz w:val="18"/>
           <w:szCs w:val="18"/>
+          <w:lang w:val="es-CO" w:eastAsia="es-CO"/>
         </w:rPr>
         <w:drawing>
           <wp:inline distT="0" distB="0" distL="0" distR="0">
@@ -2109,18 +2120,7 @@
           <w:szCs w:val="18"/>
           <w:lang w:val="es-ES"/>
         </w:rPr>
-        <w:t xml:space="preserve"> el </w:t>
-      </w:r>
-      <w:proofErr w:type="gramStart"/>
-      <w:r>
-        <w:rPr>
-          <w:rFonts w:ascii="Segoe UI" w:hAnsi="Segoe UI" w:cs="Segoe UI"/>
-          <w:color w:val="292B2C"/>
-          <w:sz w:val="18"/>
-          <w:szCs w:val="18"/>
-          <w:lang w:val="es-ES"/>
-        </w:rPr>
-        <w:t>archivo </w:t>
+        <w:t xml:space="preserve"> el archivo </w:t>
       </w:r>
       <w:r>
         <w:rPr>
@@ -2148,7 +2148,6 @@
         <w:t>gitignore</w:t>
       </w:r>
       <w:proofErr w:type="spellEnd"/>
-      <w:proofErr w:type="gramEnd"/>
     </w:p>
     <w:p>
       <w:pPr>
@@ -2218,18 +2217,7 @@
           <w:szCs w:val="18"/>
           <w:lang w:val="es-ES"/>
         </w:rPr>
-        <w:t xml:space="preserve"> con el </w:t>
-      </w:r>
-      <w:proofErr w:type="gramStart"/>
-      <w:r>
-        <w:rPr>
-          <w:rFonts w:ascii="Segoe UI" w:hAnsi="Segoe UI" w:cs="Segoe UI"/>
-          <w:color w:val="292B2C"/>
-          <w:sz w:val="18"/>
-          <w:szCs w:val="18"/>
-          <w:lang w:val="es-ES"/>
-        </w:rPr>
-        <w:t>archivo </w:t>
+        <w:t xml:space="preserve"> con el archivo </w:t>
       </w:r>
       <w:r>
         <w:rPr>
@@ -2257,7 +2245,6 @@
         <w:t>gitignore</w:t>
       </w:r>
       <w:proofErr w:type="spellEnd"/>
-      <w:proofErr w:type="gramEnd"/>
     </w:p>
     <w:p>
       <w:pPr>
@@ -2276,6 +2263,7 @@
           <w:color w:val="292B2C"/>
           <w:sz w:val="18"/>
           <w:szCs w:val="18"/>
+          <w:lang w:val="es-CO" w:eastAsia="es-CO"/>
         </w:rPr>
         <w:drawing>
           <wp:inline distT="0" distB="0" distL="0" distR="0">
@@ -2502,7 +2490,6 @@
         <w:t xml:space="preserve"> el </w:t>
       </w:r>
       <w:proofErr w:type="spellStart"/>
-      <w:proofErr w:type="gramStart"/>
       <w:r>
         <w:rPr>
           <w:rFonts w:ascii="Segoe UI" w:hAnsi="Segoe UI" w:cs="Segoe UI"/>
@@ -2533,7 +2520,6 @@
         <w:t>gitignore</w:t>
       </w:r>
       <w:proofErr w:type="spellEnd"/>
-      <w:proofErr w:type="gramEnd"/>
     </w:p>
     <w:p>
       <w:pPr>
@@ -2579,6 +2565,7 @@
           <w:color w:val="292B2C"/>
           <w:sz w:val="18"/>
           <w:szCs w:val="18"/>
+          <w:lang w:val="es-CO" w:eastAsia="es-CO"/>
         </w:rPr>
         <w:lastRenderedPageBreak/>
         <w:drawing>
@@ -2647,7 +2634,7 @@
           <w:szCs w:val="18"/>
         </w:rPr>
         <w:pict>
-          <v:rect id="_x0000_i1035" style="width:0;height:0" o:hrstd="t" o:hrnoshade="t" o:hr="t" fillcolor="#292b2c" stroked="f"/>
+          <v:rect id="_x0000_i1027" style="width:0;height:0" o:hrstd="t" o:hrnoshade="t" o:hr="t" fillcolor="#292b2c" stroked="f"/>
         </w:pict>
       </w:r>
     </w:p>
@@ -2721,6 +2708,7 @@
           <w:color w:val="292B2C"/>
           <w:sz w:val="18"/>
           <w:szCs w:val="18"/>
+          <w:lang w:val="es-CO" w:eastAsia="es-CO"/>
         </w:rPr>
         <w:drawing>
           <wp:inline distT="0" distB="0" distL="0" distR="0">
@@ -2764,8 +2752,6 @@
           </wp:inline>
         </w:drawing>
       </w:r>
-      <w:bookmarkStart w:id="0" w:name="_GoBack"/>
-      <w:bookmarkEnd w:id="0"/>
     </w:p>
     <w:p>
       <w:pPr>
@@ -2962,8 +2948,8 @@
 </file>
 
 <file path=word/numbering.xml><?xml version="1.0" encoding="utf-8"?>
-<w:numbering xmlns:wpc="http://schemas.microsoft.com/office/word/2010/wordprocessingCanvas" xmlns:cx="http://schemas.microsoft.com/office/drawing/2014/chartex" xmlns:mc="http://schemas.openxmlformats.org/markup-compatibility/2006" xmlns:o="urn:schemas-microsoft-com:office:office" xmlns:r="http://schemas.openxmlformats.org/officeDocument/2006/relationships" xmlns:m="http://schemas.openxmlformats.org/officeDocument/2006/math" xmlns:v="urn:schemas-microsoft-com:vml" xmlns:wp14="http://schemas.microsoft.com/office/word/2010/wordprocessingDrawing" xmlns:wp="http://schemas.openxmlformats.org/drawingml/2006/wordprocessingDrawing" xmlns:w10="urn:schemas-microsoft-com:office:word" xmlns:w="http://schemas.openxmlformats.org/wordprocessingml/2006/main" xmlns:w14="http://schemas.microsoft.com/office/word/2010/wordml" xmlns:w15="http://schemas.microsoft.com/office/word/2012/wordml" xmlns:w16se="http://schemas.microsoft.com/office/word/2015/wordml/symex" xmlns:wpg="http://schemas.microsoft.com/office/word/2010/wordprocessingGroup" xmlns:wpi="http://schemas.microsoft.com/office/word/2010/wordprocessingInk" xmlns:wne="http://schemas.microsoft.com/office/word/2006/wordml" xmlns:wps="http://schemas.microsoft.com/office/word/2010/wordprocessingShape" mc:Ignorable="w14 w15 w16se wp14">
-  <w:abstractNum w:abstractNumId="0" w15:restartNumberingAfterBreak="0">
+<w:numbering xmlns:wpc="http://schemas.microsoft.com/office/word/2010/wordprocessingCanvas" xmlns:mc="http://schemas.openxmlformats.org/markup-compatibility/2006" xmlns:o="urn:schemas-microsoft-com:office:office" xmlns:r="http://schemas.openxmlformats.org/officeDocument/2006/relationships" xmlns:m="http://schemas.openxmlformats.org/officeDocument/2006/math" xmlns:v="urn:schemas-microsoft-com:vml" xmlns:wp14="http://schemas.microsoft.com/office/word/2010/wordprocessingDrawing" xmlns:wp="http://schemas.openxmlformats.org/drawingml/2006/wordprocessingDrawing" xmlns:w10="urn:schemas-microsoft-com:office:word" xmlns:w="http://schemas.openxmlformats.org/wordprocessingml/2006/main" xmlns:w14="http://schemas.microsoft.com/office/word/2010/wordml" xmlns:w15="http://schemas.microsoft.com/office/word/2012/wordml" xmlns:wpg="http://schemas.microsoft.com/office/word/2010/wordprocessingGroup" xmlns:wpi="http://schemas.microsoft.com/office/word/2010/wordprocessingInk" xmlns:wne="http://schemas.microsoft.com/office/word/2006/wordml" xmlns:wps="http://schemas.microsoft.com/office/word/2010/wordprocessingShape" mc:Ignorable="w14 w15 wp14">
+  <w:abstractNum w:abstractNumId="0">
     <w:nsid w:val="20BA3510"/>
     <w:multiLevelType w:val="multilevel"/>
     <w:tmpl w:val="E248781C"/>
@@ -3112,7 +3098,7 @@
       </w:rPr>
     </w:lvl>
   </w:abstractNum>
-  <w:abstractNum w:abstractNumId="1" w15:restartNumberingAfterBreak="0">
+  <w:abstractNum w:abstractNumId="1">
     <w:nsid w:val="2AC8028B"/>
     <w:multiLevelType w:val="multilevel"/>
     <w:tmpl w:val="711CB596"/>
@@ -3261,7 +3247,7 @@
       </w:rPr>
     </w:lvl>
   </w:abstractNum>
-  <w:abstractNum w:abstractNumId="2" w15:restartNumberingAfterBreak="0">
+  <w:abstractNum w:abstractNumId="2">
     <w:nsid w:val="360A4E05"/>
     <w:multiLevelType w:val="multilevel"/>
     <w:tmpl w:val="A646792C"/>
@@ -3410,7 +3396,7 @@
       </w:rPr>
     </w:lvl>
   </w:abstractNum>
-  <w:abstractNum w:abstractNumId="3" w15:restartNumberingAfterBreak="0">
+  <w:abstractNum w:abstractNumId="3">
     <w:nsid w:val="5B0352A4"/>
     <w:multiLevelType w:val="multilevel"/>
     <w:tmpl w:val="6B10D26E"/>
@@ -3559,7 +3545,7 @@
       </w:rPr>
     </w:lvl>
   </w:abstractNum>
-  <w:abstractNum w:abstractNumId="4" w15:restartNumberingAfterBreak="0">
+  <w:abstractNum w:abstractNumId="4">
     <w:nsid w:val="7EDE4D0F"/>
     <w:multiLevelType w:val="multilevel"/>
     <w:tmpl w:val="1D8A7BFE"/>
@@ -3727,7 +3713,7 @@
 </file>
 
 <file path=word/styles.xml><?xml version="1.0" encoding="utf-8"?>
-<w:styles xmlns:mc="http://schemas.openxmlformats.org/markup-compatibility/2006" xmlns:r="http://schemas.openxmlformats.org/officeDocument/2006/relationships" xmlns:w="http://schemas.openxmlformats.org/wordprocessingml/2006/main" xmlns:w14="http://schemas.microsoft.com/office/word/2010/wordml" xmlns:w15="http://schemas.microsoft.com/office/word/2012/wordml" xmlns:w16se="http://schemas.microsoft.com/office/word/2015/wordml/symex" mc:Ignorable="w14 w15 w16se">
+<w:styles xmlns:mc="http://schemas.openxmlformats.org/markup-compatibility/2006" xmlns:r="http://schemas.openxmlformats.org/officeDocument/2006/relationships" xmlns:w="http://schemas.openxmlformats.org/wordprocessingml/2006/main" xmlns:w14="http://schemas.microsoft.com/office/word/2010/wordml" xmlns:w15="http://schemas.microsoft.com/office/word/2012/wordml" mc:Ignorable="w14 w15">
   <w:docDefaults>
     <w:rPrDefault>
       <w:rPr>

</xml_diff>